<commit_message>
Assignment 2 workload update
</commit_message>
<xml_diff>
--- a/Assignment 2/Pupil Radio A2.docx
+++ b/Assignment 2/Pupil Radio A2.docx
@@ -15,6 +15,7 @@
           <w:docPartUnique/>
         </w:docPartObj>
       </w:sdtPr>
+      <w:sdtEndPr/>
       <w:sdtContent>
         <w:p>
           <w:pPr>
@@ -181,6 +182,7 @@
                                       <w:dataBinding w:prefixMappings="xmlns:ns0='http://schemas.openxmlformats.org/package/2006/metadata/core-properties' xmlns:ns1='http://purl.org/dc/elements/1.1/'" w:xpath="/ns0:coreProperties[1]/ns1:title[1]" w:storeItemID="{6C3C8BC8-F283-45AE-878A-BAB7291924A1}"/>
                                       <w:text/>
                                     </w:sdtPr>
+                                    <w:sdtEndPr/>
                                     <w:sdtContent>
                                       <w:p>
                                         <w:pPr>
@@ -214,6 +216,7 @@
                                       <w:dataBinding w:prefixMappings="xmlns:ns0='http://schemas.openxmlformats.org/package/2006/metadata/core-properties' xmlns:ns1='http://purl.org/dc/elements/1.1/'" w:xpath="/ns0:coreProperties[1]/ns1:subject[1]" w:storeItemID="{6C3C8BC8-F283-45AE-878A-BAB7291924A1}"/>
                                       <w:text/>
                                     </w:sdtPr>
+                                    <w:sdtEndPr/>
                                     <w:sdtContent>
                                       <w:p>
                                         <w:pPr>
@@ -253,6 +256,7 @@
                                       <w:dataBinding w:prefixMappings="xmlns:ns0='http://schemas.microsoft.com/office/2006/coverPageProps'" w:xpath="/ns0:CoverPageProperties[1]/ns0:Abstract[1]" w:storeItemID="{55AF091B-3C7A-41E3-B477-F2FDAA23CFDA}"/>
                                       <w:text/>
                                     </w:sdtPr>
+                                    <w:sdtEndPr/>
                                     <w:sdtContent>
                                       <w:p>
                                         <w:pPr>
@@ -729,6 +733,7 @@
                                         <w:calendar w:val="gregorian"/>
                                       </w:date>
                                     </w:sdtPr>
+                                    <w:sdtEndPr/>
                                     <w:sdtContent>
                                       <w:p>
                                         <w:pPr>
@@ -968,6 +973,7 @@
                                       <w:dataBinding w:prefixMappings="xmlns:ns0='http://schemas.openxmlformats.org/package/2006/metadata/core-properties' xmlns:ns1='http://purl.org/dc/elements/1.1/'" w:xpath="/ns0:coreProperties[1]/ns1:creator[1]" w:storeItemID="{6C3C8BC8-F283-45AE-878A-BAB7291924A1}"/>
                                       <w:text/>
                                     </w:sdtPr>
+                                    <w:sdtEndPr/>
                                     <w:sdtContent>
                                       <w:p>
                                         <w:pPr>
@@ -996,6 +1002,7 @@
                                       <w:dataBinding w:prefixMappings="xmlns:ns0='http://schemas.openxmlformats.org/officeDocument/2006/extended-properties'" w:xpath="/ns0:Properties[1]/ns0:Company[1]" w:storeItemID="{6668398D-A668-4E3E-A5EB-62B293D839F1}"/>
                                       <w:text/>
                                     </w:sdtPr>
+                                    <w:sdtEndPr/>
                                     <w:sdtContent>
                                       <w:p>
                                         <w:pPr>
@@ -1030,6 +1037,7 @@
                                         <w:calendar w:val="gregorian"/>
                                       </w:date>
                                     </w:sdtPr>
+                                    <w:sdtEndPr/>
                                     <w:sdtContent>
                                       <w:p>
                                         <w:pPr>
@@ -1781,23 +1789,7 @@
                 <w:rFonts w:eastAsia="Times New Roman"/>
                 <w:noProof/>
               </w:rPr>
-              <w:t xml:space="preserve">Nallur </w:t>
-            </w:r>
-            <w:r>
-              <w:rPr>
-                <w:rStyle w:val="Hyperlink"/>
-                <w:rFonts w:eastAsia="Times New Roman"/>
-                <w:noProof/>
-              </w:rPr>
-              <w:t>G</w:t>
-            </w:r>
-            <w:r>
-              <w:rPr>
-                <w:rStyle w:val="Hyperlink"/>
-                <w:rFonts w:eastAsia="Times New Roman"/>
-                <w:noProof/>
-              </w:rPr>
-              <w:t>urunathan Rudhrakumar</w:t>
+              <w:t>Nallur Gurunathan Rudhrakumar</w:t>
             </w:r>
             <w:r>
               <w:rPr>
@@ -3345,30 +3337,6 @@
     <w:p>
       <w:pPr>
         <w:pStyle w:val="Heading1"/>
-        <w:spacing w:before="0" w:beforeAutospacing="0" w:after="0" w:afterAutospacing="0"/>
-      </w:pPr>
-    </w:p>
-    <w:p>
-      <w:pPr>
-        <w:pStyle w:val="Heading1"/>
-        <w:spacing w:before="0" w:beforeAutospacing="0" w:after="0" w:afterAutospacing="0"/>
-      </w:pPr>
-    </w:p>
-    <w:p>
-      <w:pPr>
-        <w:pStyle w:val="Heading1"/>
-        <w:spacing w:before="0" w:beforeAutospacing="0" w:after="0" w:afterAutospacing="0"/>
-      </w:pPr>
-    </w:p>
-    <w:p>
-      <w:pPr>
-        <w:pStyle w:val="Heading1"/>
-        <w:spacing w:before="0" w:beforeAutospacing="0" w:after="0" w:afterAutospacing="0"/>
-      </w:pPr>
-    </w:p>
-    <w:p>
-      <w:pPr>
-        <w:pStyle w:val="Heading1"/>
         <w:rPr>
           <w:color w:val="002060"/>
         </w:rPr>
@@ -3969,7 +3937,7 @@
                 <w:sz w:val="24"/>
                 <w:szCs w:val="24"/>
               </w:rPr>
-              <w:t xml:space="preserve">. </w:t>
+              <w:t>. Have Learned HTML and PHP during his past studies</w:t>
             </w:r>
             <w:r>
               <w:rPr>
@@ -3977,32 +3945,23 @@
                 <w:sz w:val="24"/>
                 <w:szCs w:val="24"/>
               </w:rPr>
-              <w:lastRenderedPageBreak/>
-              <w:t>Have Learned HTML and PHP during his past studies</w:t>
-            </w:r>
-            <w:r>
+              <w:t>.</w:t>
+            </w:r>
+          </w:p>
+          <w:p>
+            <w:pPr>
               <w:rPr>
                 <w:rFonts w:cs="Arial"/>
                 <w:sz w:val="24"/>
                 <w:szCs w:val="24"/>
               </w:rPr>
-              <w:t>.</w:t>
-            </w:r>
-          </w:p>
-          <w:p>
-            <w:pPr>
+            </w:pPr>
+            <w:r>
               <w:rPr>
                 <w:rFonts w:cs="Arial"/>
                 <w:sz w:val="24"/>
                 <w:szCs w:val="24"/>
               </w:rPr>
-            </w:pPr>
-            <w:r>
-              <w:rPr>
-                <w:rFonts w:cs="Arial"/>
-                <w:sz w:val="24"/>
-                <w:szCs w:val="24"/>
-              </w:rPr>
               <w:t>Will be designing and coding the website as well.</w:t>
             </w:r>
           </w:p>
@@ -4028,7 +3987,6 @@
                 <w:sz w:val="24"/>
                 <w:szCs w:val="24"/>
               </w:rPr>
-              <w:lastRenderedPageBreak/>
               <w:t>Student No</w:t>
             </w:r>
           </w:p>
@@ -4172,6 +4130,7 @@
           <w:sz w:val="24"/>
           <w:szCs w:val="24"/>
         </w:rPr>
+        <w:lastRenderedPageBreak/>
         <w:t xml:space="preserve">Joshua </w:t>
       </w:r>
       <w:proofErr w:type="spellStart"/>
@@ -5316,15 +5275,7 @@
           <w:rFonts w:asciiTheme="minorHAnsi" w:hAnsiTheme="minorHAnsi"/>
           <w:color w:val="000000"/>
         </w:rPr>
-        <w:t xml:space="preserve">In week 7 the logo and background were completed and a more simplified website template was created. Coding for the website was also started and we have a media player on the </w:t>
-      </w:r>
-      <w:r>
-        <w:rPr>
-          <w:rFonts w:asciiTheme="minorHAnsi" w:hAnsiTheme="minorHAnsi"/>
-          <w:color w:val="000000"/>
-        </w:rPr>
-        <w:lastRenderedPageBreak/>
-        <w:t xml:space="preserve">homepage, however, we have only managed to make it play songs from a general playlist and not a </w:t>
+        <w:t xml:space="preserve">In week 7 the logo and background were completed and a more simplified website template was created. Coding for the website was also started and we have a media player on the homepage, however, we have only managed to make it play songs from a general playlist and not a </w:t>
       </w:r>
       <w:proofErr w:type="spellStart"/>
       <w:r>
@@ -5791,7 +5742,6 @@
           <w:sz w:val="24"/>
           <w:szCs w:val="24"/>
         </w:rPr>
-        <w:lastRenderedPageBreak/>
         <w:t>Google drive will be used to keep all the completed work of this project.</w:t>
       </w:r>
     </w:p>
@@ -6063,13 +6013,7 @@
     </w:p>
     <w:p>
       <w:r>
-        <w:t xml:space="preserve">All the team members are striving to achieve the allocated task. We have found some backlogs during this iteration and we came up with updated task </w:t>
-      </w:r>
-      <w:r>
-        <w:t xml:space="preserve">list </w:t>
-      </w:r>
-      <w:r>
-        <w:t>in the following week to solve the work backlogs.</w:t>
+        <w:t>All the team members are striving to achieve the allocated task. We have found some backlogs during this iteration and we came up with updated task list in the following week to solve the work backlogs.</w:t>
       </w:r>
     </w:p>
     <w:p>
@@ -6092,17 +6036,27 @@
           <w:sz w:val="24"/>
           <w:szCs w:val="24"/>
         </w:rPr>
-        <w:t>What hasn't</w:t>
-      </w:r>
-      <w:r>
+        <w:t>What hasn't worked well?</w:t>
+      </w:r>
+    </w:p>
+    <w:p>
+      <w:r>
+        <w:t xml:space="preserve">Team meeting as scheduled has not worked well. We planned three face to face meeting in a week including the tutorial hours. But we did not provide any fallback approach if any of our members didn’t make the team meetings. </w:t>
+      </w:r>
+    </w:p>
+    <w:p>
+      <w:pPr>
+        <w:autoSpaceDE w:val="0"/>
+        <w:autoSpaceDN w:val="0"/>
+        <w:adjustRightInd w:val="0"/>
+        <w:spacing w:after="0" w:line="240" w:lineRule="auto"/>
         <w:rPr>
           <w:rFonts w:cs="CMR10"/>
           <w:b/>
           <w:sz w:val="24"/>
           <w:szCs w:val="24"/>
         </w:rPr>
-        <w:t xml:space="preserve"> </w:t>
-      </w:r>
+      </w:pPr>
       <w:r>
         <w:rPr>
           <w:rFonts w:cs="CMR10"/>
@@ -6110,12 +6064,16 @@
           <w:sz w:val="24"/>
           <w:szCs w:val="24"/>
         </w:rPr>
-        <w:t>worked well?</w:t>
-      </w:r>
-    </w:p>
-    <w:p>
-      <w:r>
-        <w:t xml:space="preserve">Team meeting as scheduled has not worked well. We planned three face to face meeting in a week including the tutorial hours. But we did not provide any fallback approach if any of our members didn’t make the team meetings. </w:t>
+        <w:t>What are the group's pro</w:t>
+      </w:r>
+      <w:r>
+        <w:rPr>
+          <w:rFonts w:cs="CMR10"/>
+          <w:b/>
+          <w:sz w:val="24"/>
+          <w:szCs w:val="24"/>
+        </w:rPr>
+        <w:t>cesses for communication?</w:t>
       </w:r>
     </w:p>
     <w:p>
@@ -6131,88 +6089,48 @@
           <w:szCs w:val="24"/>
         </w:rPr>
       </w:pPr>
-      <w:r>
-        <w:rPr>
-          <w:rFonts w:cs="CMR10"/>
-          <w:b/>
+    </w:p>
+    <w:p>
+      <w:pPr>
+        <w:rPr>
           <w:sz w:val="24"/>
           <w:szCs w:val="24"/>
         </w:rPr>
-        <w:t>What are the group's pro</w:t>
-      </w:r>
-      <w:r>
-        <w:rPr>
-          <w:rFonts w:cs="CMR10"/>
-          <w:b/>
+      </w:pPr>
+      <w:r>
+        <w:rPr>
           <w:sz w:val="24"/>
           <w:szCs w:val="24"/>
         </w:rPr>
-        <w:t>cesses for communication?</w:t>
-      </w:r>
-    </w:p>
-    <w:p>
-      <w:pPr>
-        <w:autoSpaceDE w:val="0"/>
-        <w:autoSpaceDN w:val="0"/>
-        <w:adjustRightInd w:val="0"/>
-        <w:spacing w:after="0" w:line="240" w:lineRule="auto"/>
-        <w:rPr>
-          <w:rFonts w:cs="CMR10"/>
-          <w:b/>
+        <w:t>We have a clear schedule about the team meetings and communication methods.  It</w:t>
+      </w:r>
+      <w:r>
+        <w:rPr>
           <w:sz w:val="24"/>
           <w:szCs w:val="24"/>
         </w:rPr>
-      </w:pPr>
-    </w:p>
-    <w:p>
-      <w:pPr>
+        <w:t xml:space="preserve">’s every team member </w:t>
+      </w:r>
+      <w:r>
         <w:rPr>
           <w:sz w:val="24"/>
           <w:szCs w:val="24"/>
         </w:rPr>
-      </w:pPr>
+        <w:t>responsibility to attend the meeting and also answering any request from the other team member within a day.</w:t>
+      </w:r>
       <w:r>
         <w:rPr>
           <w:sz w:val="24"/>
           <w:szCs w:val="24"/>
         </w:rPr>
-        <w:t>We have a clear schedule about the team meetings and communication methods.  It</w:t>
+        <w:t xml:space="preserve"> Weekly tasks will be assigned on Trello board </w:t>
       </w:r>
       <w:r>
         <w:rPr>
           <w:sz w:val="24"/>
           <w:szCs w:val="24"/>
         </w:rPr>
-        <w:t xml:space="preserve">’s every team member </w:t>
-      </w:r>
-      <w:r>
-        <w:rPr>
-          <w:sz w:val="24"/>
-          <w:szCs w:val="24"/>
-        </w:rPr>
-        <w:t>responsibility to attend the meeting and also answering any request from the other team member within a day.</w:t>
-      </w:r>
-      <w:r>
-        <w:rPr>
-          <w:sz w:val="24"/>
-          <w:szCs w:val="24"/>
-        </w:rPr>
-        <w:t xml:space="preserve"> Weekly tasks will be assigned on Trello board </w:t>
-      </w:r>
-      <w:r>
-        <w:rPr>
-          <w:sz w:val="24"/>
-          <w:szCs w:val="24"/>
-        </w:rPr>
-        <w:t xml:space="preserve">for all team </w:t>
-      </w:r>
-      <w:r>
-        <w:rPr>
-          <w:sz w:val="24"/>
-          <w:szCs w:val="24"/>
-        </w:rPr>
-        <w:lastRenderedPageBreak/>
-        <w:t xml:space="preserve">members </w:t>
+        <w:t xml:space="preserve">for all team members </w:t>
       </w:r>
       <w:r>
         <w:rPr>
@@ -7295,7 +7213,6 @@
                 <w:rFonts w:eastAsia="Times New Roman" w:cs="Times New Roman"/>
                 <w:color w:val="000000"/>
               </w:rPr>
-              <w:lastRenderedPageBreak/>
               <w:t>31-Mar-15</w:t>
             </w:r>
           </w:p>
@@ -9932,6 +9849,13 @@
               </w:rPr>
               <w:t>2</w:t>
             </w:r>
+            <w:r>
+              <w:rPr>
+                <w:rFonts w:ascii="Calibri" w:eastAsia="Times New Roman" w:hAnsi="Calibri" w:cs="Times New Roman"/>
+                <w:color w:val="000000"/>
+              </w:rPr>
+              <w:t>.5</w:t>
+            </w:r>
           </w:p>
         </w:tc>
       </w:tr>
@@ -9957,7 +9881,6 @@
           <w:p>
             <w:pPr>
               <w:spacing w:after="0" w:line="240" w:lineRule="auto"/>
-              <w:jc w:val="center"/>
               <w:rPr>
                 <w:rFonts w:eastAsia="Times New Roman" w:cs="Times New Roman"/>
                 <w:color w:val="000000"/>
@@ -9968,7 +9891,21 @@
                 <w:rFonts w:eastAsia="Times New Roman" w:cs="Times New Roman"/>
                 <w:color w:val="000000"/>
               </w:rPr>
-              <w:t> </w:t>
+              <w:t>29</w:t>
+            </w:r>
+            <w:r>
+              <w:rPr>
+                <w:rFonts w:eastAsia="Times New Roman" w:cs="Times New Roman"/>
+                <w:color w:val="000000"/>
+              </w:rPr>
+              <w:t>-Apr-</w:t>
+            </w:r>
+            <w:r>
+              <w:rPr>
+                <w:rFonts w:eastAsia="Times New Roman" w:cs="Times New Roman"/>
+                <w:color w:val="000000"/>
+              </w:rPr>
+              <w:t>15</w:t>
             </w:r>
           </w:p>
         </w:tc>
@@ -10002,6 +9939,13 @@
               </w:rPr>
               <w:t> </w:t>
             </w:r>
+            <w:r>
+              <w:rPr>
+                <w:rFonts w:eastAsia="Times New Roman" w:cs="Times New Roman"/>
+                <w:color w:val="000000"/>
+              </w:rPr>
+              <w:t>8</w:t>
+            </w:r>
           </w:p>
         </w:tc>
         <w:tc>
@@ -10026,6 +9970,31 @@
                 <w:color w:val="000000"/>
               </w:rPr>
             </w:pPr>
+            <w:r>
+              <w:rPr>
+                <w:rFonts w:eastAsia="Times New Roman" w:cs="Arial"/>
+                <w:color w:val="000000"/>
+              </w:rPr>
+              <w:t xml:space="preserve">Used </w:t>
+            </w:r>
+            <w:proofErr w:type="spellStart"/>
+            <w:r>
+              <w:rPr>
+                <w:rFonts w:eastAsia="Times New Roman" w:cs="Arial"/>
+                <w:color w:val="000000"/>
+              </w:rPr>
+              <w:t>byethost</w:t>
+            </w:r>
+            <w:proofErr w:type="spellEnd"/>
+            <w:r>
+              <w:rPr>
+                <w:rFonts w:eastAsia="Times New Roman" w:cs="Arial"/>
+                <w:color w:val="000000"/>
+              </w:rPr>
+              <w:t xml:space="preserve"> hosting services and learned how to host website </w:t>
+            </w:r>
+            <w:bookmarkStart w:id="21" w:name="_GoBack"/>
+            <w:bookmarkEnd w:id="21"/>
           </w:p>
         </w:tc>
         <w:tc>
@@ -10057,6 +10026,13 @@
                 <w:color w:val="000000"/>
               </w:rPr>
               <w:t> </w:t>
+            </w:r>
+            <w:r>
+              <w:rPr>
+                <w:rFonts w:ascii="Calibri" w:eastAsia="Times New Roman" w:hAnsi="Calibri" w:cs="Times New Roman"/>
+                <w:color w:val="000000"/>
+              </w:rPr>
+              <w:t>2.5</w:t>
             </w:r>
           </w:p>
         </w:tc>
@@ -10083,7 +10059,6 @@
           <w:p>
             <w:pPr>
               <w:spacing w:after="0" w:line="240" w:lineRule="auto"/>
-              <w:jc w:val="center"/>
               <w:rPr>
                 <w:rFonts w:eastAsia="Times New Roman" w:cs="Times New Roman"/>
                 <w:color w:val="000000"/>
@@ -10094,7 +10069,21 @@
                 <w:rFonts w:eastAsia="Times New Roman" w:cs="Times New Roman"/>
                 <w:color w:val="000000"/>
               </w:rPr>
-              <w:t> </w:t>
+              <w:t>29</w:t>
+            </w:r>
+            <w:r>
+              <w:rPr>
+                <w:rFonts w:eastAsia="Times New Roman" w:cs="Times New Roman"/>
+                <w:color w:val="000000"/>
+              </w:rPr>
+              <w:t>-Apr-</w:t>
+            </w:r>
+            <w:r>
+              <w:rPr>
+                <w:rFonts w:eastAsia="Times New Roman" w:cs="Times New Roman"/>
+                <w:color w:val="000000"/>
+              </w:rPr>
+              <w:t>15</w:t>
             </w:r>
           </w:p>
         </w:tc>
@@ -10128,6 +10117,13 @@
               </w:rPr>
               <w:t> </w:t>
             </w:r>
+            <w:r>
+              <w:rPr>
+                <w:rFonts w:eastAsia="Times New Roman" w:cs="Times New Roman"/>
+                <w:color w:val="000000"/>
+              </w:rPr>
+              <w:t>8</w:t>
+            </w:r>
           </w:p>
         </w:tc>
         <w:tc>
@@ -10152,6 +10148,13 @@
                 <w:color w:val="000000"/>
               </w:rPr>
             </w:pPr>
+            <w:r>
+              <w:rPr>
+                <w:rFonts w:eastAsia="Times New Roman" w:cs="Arial"/>
+                <w:color w:val="000000"/>
+              </w:rPr>
+              <w:t>Tutorial Hours</w:t>
+            </w:r>
           </w:p>
         </w:tc>
         <w:tc>
@@ -10183,6 +10186,13 @@
                 <w:color w:val="000000"/>
               </w:rPr>
               <w:t> </w:t>
+            </w:r>
+            <w:r>
+              <w:rPr>
+                <w:rFonts w:ascii="Calibri" w:eastAsia="Times New Roman" w:hAnsi="Calibri" w:cs="Times New Roman"/>
+                <w:color w:val="000000"/>
+              </w:rPr>
+              <w:t>2</w:t>
             </w:r>
           </w:p>
         </w:tc>
@@ -10656,8 +10666,6 @@
                 <w:color w:val="000000"/>
               </w:rPr>
             </w:pPr>
-            <w:bookmarkStart w:id="21" w:name="_GoBack"/>
-            <w:bookmarkEnd w:id="21"/>
           </w:p>
         </w:tc>
         <w:tc>
@@ -11200,14 +11208,7 @@
                 <w:rFonts w:ascii="Calibri" w:eastAsia="Times New Roman" w:hAnsi="Calibri" w:cs="Times New Roman"/>
                 <w:color w:val="000000"/>
               </w:rPr>
-              <w:t>37</w:t>
-            </w:r>
-            <w:r>
-              <w:rPr>
-                <w:rFonts w:ascii="Calibri" w:eastAsia="Times New Roman" w:hAnsi="Calibri" w:cs="Times New Roman"/>
-                <w:color w:val="000000"/>
-              </w:rPr>
-              <w:t>.5</w:t>
+              <w:t>42.5</w:t>
             </w:r>
           </w:p>
         </w:tc>
@@ -11220,7 +11221,6 @@
       </w:pPr>
       <w:bookmarkStart w:id="22" w:name="_Toc418069190"/>
       <w:r>
-        <w:lastRenderedPageBreak/>
         <w:t xml:space="preserve">Joshua </w:t>
       </w:r>
       <w:proofErr w:type="spellStart"/>
@@ -11321,6 +11321,7 @@
                 <w:sz w:val="23"/>
                 <w:szCs w:val="23"/>
               </w:rPr>
+              <w:lastRenderedPageBreak/>
               <w:t>Date</w:t>
             </w:r>
           </w:p>
@@ -14496,6 +14497,7 @@
       <w:dataBinding w:prefixMappings="xmlns:ns0='http://schemas.openxmlformats.org/package/2006/metadata/core-properties' xmlns:ns1='http://purl.org/dc/elements/1.1/'" w:xpath="/ns0:coreProperties[1]/ns1:title[1]" w:storeItemID="{6C3C8BC8-F283-45AE-878A-BAB7291924A1}"/>
       <w:text/>
     </w:sdtPr>
+    <w:sdtEndPr/>
     <w:sdtContent>
       <w:p>
         <w:pPr>
@@ -17167,7 +17169,7 @@
 </file>
 
 <file path=customXml/itemProps2.xml><?xml version="1.0" encoding="utf-8"?>
-<ds:datastoreItem xmlns:ds="http://schemas.openxmlformats.org/officeDocument/2006/customXml" ds:itemID="{59E24A30-FDA6-4AD9-B1C1-156129065881}">
+<ds:datastoreItem xmlns:ds="http://schemas.openxmlformats.org/officeDocument/2006/customXml" ds:itemID="{6EDB8111-B5FB-421F-99FC-B54B096ECECE}">
   <ds:schemaRefs>
     <ds:schemaRef ds:uri="http://schemas.openxmlformats.org/officeDocument/2006/bibliography"/>
   </ds:schemaRefs>

</xml_diff>